<commit_message>
It's after Christmas... A lot has changed
</commit_message>
<xml_diff>
--- a/483446/Virtual Environments/ACW2.docx
+++ b/483446/Virtual Environments/ACW2.docx
@@ -2227,6 +2227,15 @@
       </w:r>
       <w:r>
         <w:fldChar w:fldCharType="separate"/>
+      </w:r>
+      <w:r>
+        <w:t xml:space="preserve">Figure </w:t>
+      </w:r>
+      <w:r>
+        <w:rPr>
+          <w:noProof/>
+        </w:rPr>
+        <w:t>5</w:t>
       </w:r>
       <w:r>
         <w:fldChar w:fldCharType="end"/>
@@ -9565,6 +9574,12 @@
 <ds:datastoreItem xmlns:ds="http://schemas.openxmlformats.org/officeDocument/2006/customXml" ds:itemID="{DE049A1B-84C5-4AC1-B245-84810A14DC62}">
   <ds:schemaRefs>
     <ds:schemaRef ds:uri="http://schemas.microsoft.com/office/2006/metadata/properties"/>
+    <ds:schemaRef ds:uri="http://purl.org/dc/terms/"/>
+    <ds:schemaRef ds:uri="http://schemas.openxmlformats.org/package/2006/metadata/core-properties"/>
+    <ds:schemaRef ds:uri="http://schemas.microsoft.com/office/2006/documentManagement/types"/>
+    <ds:schemaRef ds:uri="http://purl.org/dc/elements/1.1/"/>
+    <ds:schemaRef ds:uri="http://www.w3.org/XML/1998/namespace"/>
+    <ds:schemaRef ds:uri="http://purl.org/dc/dcmitype/"/>
   </ds:schemaRefs>
 </ds:datastoreItem>
 </file>
@@ -9593,7 +9608,7 @@
 </file>
 
 <file path=customXml/itemProps4.xml><?xml version="1.0" encoding="utf-8"?>
-<ds:datastoreItem xmlns:ds="http://schemas.openxmlformats.org/officeDocument/2006/customXml" ds:itemID="{F95DD601-EF31-4FF1-A880-334CCC773A93}">
+<ds:datastoreItem xmlns:ds="http://schemas.openxmlformats.org/officeDocument/2006/customXml" ds:itemID="{DD9D059C-766A-4628-B330-F16BA73241A0}">
   <ds:schemaRefs>
     <ds:schemaRef ds:uri="http://schemas.openxmlformats.org/officeDocument/2006/bibliography"/>
   </ds:schemaRefs>

</xml_diff>